<commit_message>
removing space from course code
</commit_message>
<xml_diff>
--- a/challenges/dimensional_instruments_challenge/VE3500 Dimensional Instruments Challenge.docx
+++ b/challenges/dimensional_instruments_challenge/VE3500 Dimensional Instruments Challenge.docx
@@ -13,7 +13,7 @@
         <w:rPr>
           <w:b/>
         </w:rPr>
-        <w:t>C</w:t>
+        <w:t>Cha</w:t>
       </w:r>
       <w:bookmarkStart w:id="0" w:name="_GoBack"/>
       <w:bookmarkEnd w:id="0"/>
@@ -21,7 +21,7 @@
         <w:rPr>
           <w:b/>
         </w:rPr>
-        <w:t>hallenge:</w:t>
+        <w:t>llenge:</w:t>
       </w:r>
       <w:r>
         <w:t xml:space="preserve"> Measure the needed dimensions of the object provided, knowing that you will be recreating this object as a </w:t>
@@ -879,11 +879,7 @@
       <w:pStyle w:val="NormalWeb"/>
     </w:pPr>
     <w:r>
-      <w:t xml:space="preserve">VE </w:t>
-    </w:r>
-    <w:proofErr w:type="gramStart"/>
-    <w:r>
-      <w:t>3500</w:t>
+      <w:t>VE3500</w:t>
     </w:r>
     <w:r>
       <w:tab/>
@@ -895,11 +891,7 @@
       <w:tab/>
     </w:r>
     <w:r>
-      <w:t>Dimensional</w:t>
-    </w:r>
-    <w:proofErr w:type="gramEnd"/>
-    <w:r>
-      <w:t xml:space="preserve"> </w:t>
+      <w:t xml:space="preserve">Dimensional </w:t>
     </w:r>
     <w:r>
       <w:t>Instruments</w:t>
@@ -3112,6 +3104,21 @@
 </file>
 
 <file path=customXml/item1.xml><?xml version="1.0" encoding="utf-8"?>
+<?mso-contentType ?>
+<FormTemplates xmlns="http://schemas.microsoft.com/sharepoint/v3/contenttype/forms">
+  <Display>DocumentLibraryForm</Display>
+  <Edit>DocumentLibraryForm</Edit>
+  <New>DocumentLibraryForm</New>
+</FormTemplates>
+</file>
+
+<file path=customXml/item2.xml><?xml version="1.0" encoding="utf-8"?>
+<p:properties xmlns:p="http://schemas.microsoft.com/office/2006/metadata/properties" xmlns:xsi="http://www.w3.org/2001/XMLSchema-instance" xmlns:pc="http://schemas.microsoft.com/office/infopath/2007/PartnerControls">
+  <documentManagement/>
+</p:properties>
+</file>
+
+<file path=customXml/item3.xml><?xml version="1.0" encoding="utf-8"?>
 <ct:contentTypeSchema xmlns:ct="http://schemas.microsoft.com/office/2006/metadata/contentType" xmlns:ma="http://schemas.microsoft.com/office/2006/metadata/properties/metaAttributes" ct:_="" ma:_="" ma:contentTypeName="Document" ma:contentTypeID="0x0101002950C178BAEFDE4EBF4BCA13945EF3F2" ma:contentTypeVersion="10" ma:contentTypeDescription="Create a new document." ma:contentTypeScope="" ma:versionID="36a093b4b470378e5ca4eb1b021a73de">
   <xsd:schema xmlns:xsd="http://www.w3.org/2001/XMLSchema" xmlns:xs="http://www.w3.org/2001/XMLSchema" xmlns:p="http://schemas.microsoft.com/office/2006/metadata/properties" xmlns:ns2="fb41178e-6c7a-4d3a-b514-1dd3bc275ba0" targetNamespace="http://schemas.microsoft.com/office/2006/metadata/properties" ma:root="true" ma:fieldsID="2da9ca20113c39a29fd807288175afe6" ns2:_="">
     <xsd:import namespace="fb41178e-6c7a-4d3a-b514-1dd3bc275ba0"/>
@@ -3295,22 +3302,24 @@
 </ct:contentTypeSchema>
 </file>
 
-<file path=customXml/item2.xml><?xml version="1.0" encoding="utf-8"?>
-<p:properties xmlns:p="http://schemas.microsoft.com/office/2006/metadata/properties" xmlns:xsi="http://www.w3.org/2001/XMLSchema-instance" xmlns:pc="http://schemas.microsoft.com/office/infopath/2007/PartnerControls">
-  <documentManagement/>
-</p:properties>
+<file path=customXml/itemProps1.xml><?xml version="1.0" encoding="utf-8"?>
+<ds:datastoreItem xmlns:ds="http://schemas.openxmlformats.org/officeDocument/2006/customXml" ds:itemID="{D34E9049-C4C4-4525-A905-9C0938917599}">
+  <ds:schemaRefs>
+    <ds:schemaRef ds:uri="http://schemas.microsoft.com/sharepoint/v3/contenttype/forms"/>
+  </ds:schemaRefs>
+</ds:datastoreItem>
 </file>
 
-<file path=customXml/item3.xml><?xml version="1.0" encoding="utf-8"?>
-<?mso-contentType ?>
-<FormTemplates xmlns="http://schemas.microsoft.com/sharepoint/v3/contenttype/forms">
-  <Display>DocumentLibraryForm</Display>
-  <Edit>DocumentLibraryForm</Edit>
-  <New>DocumentLibraryForm</New>
-</FormTemplates>
+<file path=customXml/itemProps2.xml><?xml version="1.0" encoding="utf-8"?>
+<ds:datastoreItem xmlns:ds="http://schemas.openxmlformats.org/officeDocument/2006/customXml" ds:itemID="{97BDB02D-B983-4CDB-B345-CBE13EB8D698}">
+  <ds:schemaRefs>
+    <ds:schemaRef ds:uri="http://schemas.microsoft.com/office/2006/metadata/properties"/>
+    <ds:schemaRef ds:uri="http://schemas.microsoft.com/office/infopath/2007/PartnerControls"/>
+  </ds:schemaRefs>
+</ds:datastoreItem>
 </file>
 
-<file path=customXml/itemProps1.xml><?xml version="1.0" encoding="utf-8"?>
+<file path=customXml/itemProps3.xml><?xml version="1.0" encoding="utf-8"?>
 <ds:datastoreItem xmlns:ds="http://schemas.openxmlformats.org/officeDocument/2006/customXml" ds:itemID="{6BBD22C4-302A-4E7B-BAAB-0BFBA45093B4}">
   <ds:schemaRefs>
     <ds:schemaRef ds:uri="http://schemas.microsoft.com/office/2006/metadata/contentType"/>
@@ -3326,21 +3335,4 @@
     <ds:schemaRef ds:uri="http://schemas.microsoft.com/internal/obd"/>
   </ds:schemaRefs>
 </ds:datastoreItem>
-</file>
-
-<file path=customXml/itemProps2.xml><?xml version="1.0" encoding="utf-8"?>
-<ds:datastoreItem xmlns:ds="http://schemas.openxmlformats.org/officeDocument/2006/customXml" ds:itemID="{97BDB02D-B983-4CDB-B345-CBE13EB8D698}">
-  <ds:schemaRefs>
-    <ds:schemaRef ds:uri="http://schemas.microsoft.com/office/2006/metadata/properties"/>
-    <ds:schemaRef ds:uri="http://schemas.microsoft.com/office/infopath/2007/PartnerControls"/>
-  </ds:schemaRefs>
-</ds:datastoreItem>
-</file>
-
-<file path=customXml/itemProps3.xml><?xml version="1.0" encoding="utf-8"?>
-<ds:datastoreItem xmlns:ds="http://schemas.openxmlformats.org/officeDocument/2006/customXml" ds:itemID="{D34E9049-C4C4-4525-A905-9C0938917599}">
-  <ds:schemaRefs>
-    <ds:schemaRef ds:uri="http://schemas.microsoft.com/sharepoint/v3/contenttype/forms"/>
-  </ds:schemaRefs>
-</ds:datastoreItem>
 </file>
</xml_diff>